<commit_message>
delete word temp file
</commit_message>
<xml_diff>
--- a/CCEP Payment Collection.docx
+++ b/CCEP Payment Collection.docx
@@ -1744,6 +1744,7 @@
       <w:tr>
         <w:tc>
           <w:tcPr>
+            <w:cnfStyle w:val="001000000000" w:firstRow="0" w:lastRow="0" w:firstColumn="1" w:lastColumn="0" w:oddVBand="0" w:evenVBand="0" w:oddHBand="0" w:evenHBand="0" w:firstRowFirstColumn="0" w:firstRowLastColumn="0" w:lastRowFirstColumn="0" w:lastRowLastColumn="0"/>
             <w:tcW w:w="1555" w:type="dxa"/>
           </w:tcPr>
           <w:p>
@@ -1751,7 +1752,6 @@
               <w:tabs>
                 <w:tab w:val="left" w:pos="506"/>
               </w:tabs>
-              <w:cnfStyle w:val="001000000000" w:firstRow="0" w:lastRow="0" w:firstColumn="1" w:lastColumn="0" w:oddVBand="0" w:evenVBand="0" w:oddHBand="0" w:evenHBand="0" w:firstRowFirstColumn="0" w:firstRowLastColumn="0" w:lastRowFirstColumn="0" w:lastRowLastColumn="0"/>
             </w:pPr>
             <w:r>
               <w:t>Redirect URI</w:t>
@@ -1763,6 +1763,9 @@
             <w:tcW w:w="5670" w:type="dxa"/>
           </w:tcPr>
           <w:p>
+            <w:pPr>
+              <w:cnfStyle w:val="000000000000" w:firstRow="0" w:lastRow="0" w:firstColumn="0" w:lastColumn="0" w:oddVBand="0" w:evenVBand="0" w:oddHBand="0" w:evenHBand="0" w:firstRowFirstColumn="0" w:firstRowLastColumn="0" w:lastRowFirstColumn="0" w:lastRowLastColumn="0"/>
+            </w:pPr>
             <w:r>
               <w:t>https://admin.webex.com/</w:t>
             </w:r>
@@ -1773,6 +1776,9 @@
             <w:tcW w:w="1791" w:type="dxa"/>
           </w:tcPr>
           <w:p>
+            <w:pPr>
+              <w:cnfStyle w:val="000000000000" w:firstRow="0" w:lastRow="0" w:firstColumn="0" w:lastColumn="0" w:oddVBand="0" w:evenVBand="0" w:oddHBand="0" w:evenHBand="0" w:firstRowFirstColumn="0" w:firstRowLastColumn="0" w:lastRowFirstColumn="0" w:lastRowLastColumn="0"/>
+            </w:pPr>
             <w:r>
               <w:t xml:space="preserve">From </w:t>
             </w:r>
@@ -2233,6 +2239,7 @@
         <w:pStyle w:val="Heading2"/>
       </w:pPr>
       <w:r>
+        <w:lastRenderedPageBreak/>
         <w:t>Install Postman Collection</w:t>
       </w:r>
     </w:p>
@@ -2240,21 +2247,16 @@
       <w:r>
         <w:t>The postman collection has several functionalities.</w:t>
       </w:r>
+      <w:r>
+        <w:t xml:space="preserve">  Download it from the </w:t>
+      </w:r>
     </w:p>
     <w:p>
       <w:pPr>
         <w:pStyle w:val="Heading2"/>
       </w:pPr>
       <w:r>
-        <w:t xml:space="preserve">Create OAuth Token </w:t>
-      </w:r>
-      <w:proofErr w:type="gramStart"/>
-      <w:r>
-        <w:t>In</w:t>
-      </w:r>
-      <w:proofErr w:type="gramEnd"/>
-      <w:r>
-        <w:t xml:space="preserve"> Postman</w:t>
+        <w:t>Create OAuth Token In Postman</w:t>
       </w:r>
     </w:p>
     <w:p>
@@ -3993,6 +3995,18 @@
       </w:tcPr>
     </w:tblStylePr>
   </w:style>
+  <w:style w:type="character" w:styleId="FollowedHyperlink">
+    <w:name w:val="FollowedHyperlink"/>
+    <w:basedOn w:val="DefaultParagraphFont"/>
+    <w:uiPriority w:val="99"/>
+    <w:semiHidden/>
+    <w:unhideWhenUsed/>
+    <w:rsid w:val="00E275EE"/>
+    <w:rPr>
+      <w:color w:val="954F72" w:themeColor="followedHyperlink"/>
+      <w:u w:val="single"/>
+    </w:rPr>
+  </w:style>
 </w:styles>
 </file>
 

</xml_diff>